<commit_message>
Changed downloadable file contents for testing
</commit_message>
<xml_diff>
--- a/downloads/TEST1.docx
+++ b/downloads/TEST1.docx
@@ -4,7 +4,13 @@
   <w:body>
     <w:p>
       <w:r>
-        <w:t>THIS IS TEST DOCUMENT 1.</w:t>
+        <w:t xml:space="preserve">THIS IS </w:t>
+      </w:r>
+      <w:r>
+        <w:t xml:space="preserve">A DIFFERENT </w:t>
+      </w:r>
+      <w:r>
+        <w:t>TEST DOCUMENT 1.</w:t>
       </w:r>
     </w:p>
     <w:sectPr>

</xml_diff>

<commit_message>
Changed file contents for testing
</commit_message>
<xml_diff>
--- a/downloads/TEST1.docx
+++ b/downloads/TEST1.docx
@@ -4,13 +4,7 @@
   <w:body>
     <w:p>
       <w:r>
-        <w:t xml:space="preserve">THIS IS </w:t>
-      </w:r>
-      <w:r>
-        <w:t xml:space="preserve">A DIFFERENT </w:t>
-      </w:r>
-      <w:r>
-        <w:t>TEST DOCUMENT 1.</w:t>
+        <w:t>THIS IS TEST DOCUMENT 1.</w:t>
       </w:r>
     </w:p>
     <w:sectPr>

</xml_diff>